<commit_message>
updated page 2 wwr
</commit_message>
<xml_diff>
--- a/wwr/Rivers.docx
+++ b/wwr/Rivers.docx
@@ -29,7 +29,13 @@
         <w:t>Salmon</w:t>
       </w:r>
       <w:r>
-        <w:t xml:space="preserve"> – experience Idaho’s rugged and astonishing wilderness on this modest but stimulating river.</w:t>
+        <w:t xml:space="preserve"> – experience Idaho’s rugged and astonishing wilderness on this modest but stimulating river</w:t>
+      </w:r>
+      <w:r>
+        <w:t xml:space="preserve"> that houses a variety of fish</w:t>
+      </w:r>
+      <w:r>
+        <w:t>.</w:t>
       </w:r>
     </w:p>
     <w:p>
@@ -79,19 +85,7 @@
         <w:t xml:space="preserve"> </w:t>
       </w:r>
       <w:r>
-        <w:t xml:space="preserve">Bountiful wildlife </w:t>
-      </w:r>
-      <w:r>
-        <w:t>including</w:t>
-      </w:r>
-      <w:r>
-        <w:t xml:space="preserve"> Bighorn Sheep, Elk, Deer, Black Bear, Bald Eagles, and other species </w:t>
-      </w:r>
-      <w:r>
-        <w:t>can be found along the river and in the mountains above</w:t>
-      </w:r>
-      <w:r>
-        <w:t>.</w:t>
+        <w:t>Bountiful wildlife including Bighorn Sheep, Elk, Deer, Black Bear, Bald Eagles, and other species can be found along the river and in the mountains above.</w:t>
       </w:r>
     </w:p>
     <w:p>
@@ -107,15 +101,7 @@
         <w:t>A river trip on the Salmon involves giant rollercoaster rapids</w:t>
       </w:r>
       <w:r>
-        <w:t xml:space="preserve">, picturesque scenery, vast white sand beaches, calm green pools, warm days with cooler nights, and ideal conditions for a great time. </w:t>
-      </w:r>
-      <w:proofErr w:type="gramStart"/>
-      <w:r>
-        <w:t>The Salmon river</w:t>
-      </w:r>
-      <w:proofErr w:type="gramEnd"/>
-      <w:r>
-        <w:t xml:space="preserve"> offers a variety of options for all comfort-levels of white water rafting. There are runs providing mellow and fun experiences, as well as trips for those seeking thrilling high adventure excitement.</w:t>
+        <w:t>, picturesque scenery, vast white sand beaches, calm green pools, warm days with cooler nights, and ideal conditions for a great time. The Salmon river offers a variety of options for all comfort-levels of white water rafting. There are runs providing mellow and fun experiences, as well as trips for those seeking thrilling high adventure excitement.</w:t>
       </w:r>
       <w:r>
         <w:t xml:space="preserve"> </w:t>
@@ -173,15 +159,7 @@
         <w:spacing w:after="0"/>
       </w:pPr>
       <w:r>
-        <w:t xml:space="preserve">Lewis and Clark described the Salmon River in 1805 as “foaming and roaring through rocks in every direction”. Nearly 50 years later gold was discovered, bringing an abundance of prospective miners to the area. While they didn’t find much gold, they did manage to explore and catalog the </w:t>
-      </w:r>
-      <w:proofErr w:type="gramStart"/>
-      <w:r>
-        <w:t>canyons</w:t>
-      </w:r>
-      <w:proofErr w:type="gramEnd"/>
-      <w:r>
-        <w:t xml:space="preserve"> giving us</w:t>
+        <w:t>Lewis and Clark described the Salmon River in 1805 as “foaming and roaring through rocks in every direction”. Nearly 50 years later gold was discovered, bringing an abundance of prospective miners to the area. While they didn’t find much gold, they did manage to explore and catalog the canyons giving us</w:t>
       </w:r>
       <w:r>
         <w:t xml:space="preserve"> some</w:t>

</xml_diff>